<commit_message>
Complete Filter and Search for Website Application Admin
</commit_message>
<xml_diff>
--- a/user-stories/recruitment-user-story-20150715.docx
+++ b/user-stories/recruitment-user-story-20150715.docx
@@ -20,7 +20,15 @@
       </w:pPr>
       <w:r>
         <w:rPr/>
-        <w:t>( Story Points are considered one week per point on this document)</w:t>
+        <w:t xml:space="preserve">( Story Points are considered </w:t>
+      </w:r>
+      <w:r>
+        <w:rPr/>
+        <w:t xml:space="preserve">as </w:t>
+      </w:r>
+      <w:r>
+        <w:rPr/>
+        <w:t>one week per point on this document)</w:t>
       </w:r>
     </w:p>
     <w:p>
@@ -53,23 +61,7 @@
       </w:r>
       <w:r>
         <w:rPr/>
-        <w:t xml:space="preserve">As a user in the recruitment department, I want </w:t>
-      </w:r>
-      <w:r>
-        <w:rPr/>
-        <w:t>the existing crew to be filtered via referrals</w:t>
-      </w:r>
-      <w:r>
-        <w:rPr/>
-        <w:t xml:space="preserve">, </w:t>
-      </w:r>
-      <w:r>
-        <w:rPr/>
-        <w:t>so referral reports can be made</w:t>
-      </w:r>
-      <w:r>
-        <w:rPr/>
-        <w:t>”</w:t>
+        <w:t>As a user in the recruitment department, I want the existing crew to be filtered via referrals, so referral reports can be made”</w:t>
       </w:r>
     </w:p>
     <w:p>
@@ -84,10 +76,10 @@
     <w:tbl>
       <w:tblPr>
         <w:jc w:val="left"/>
-        <w:tblInd w:w="55" w:type="dxa"/>
+        <w:tblInd w:w="53" w:type="dxa"/>
         <w:tblBorders>
-          <w:top w:val="single" w:sz="2" w:space="0" w:color="000000"/>
-          <w:left w:val="single" w:sz="2" w:space="0" w:color="000000"/>
+          <w:top w:val="single" w:sz="2" w:space="0" w:color="000001"/>
+          <w:left w:val="single" w:sz="2" w:space="0" w:color="000001"/>
           <w:bottom w:val="nil"/>
           <w:insideH w:val="nil"/>
           <w:right w:val="nil"/>
@@ -95,13 +87,13 @@
         </w:tblBorders>
         <w:tblCellMar>
           <w:top w:w="55" w:type="dxa"/>
-          <w:left w:w="54" w:type="dxa"/>
+          <w:left w:w="51" w:type="dxa"/>
           <w:bottom w:w="55" w:type="dxa"/>
           <w:right w:w="55" w:type="dxa"/>
         </w:tblCellMar>
       </w:tblPr>
       <w:tblGrid>
-        <w:gridCol w:w="720"/>
+        <w:gridCol w:w="719"/>
         <w:gridCol w:w="9255"/>
       </w:tblGrid>
       <w:tr>
@@ -110,18 +102,18 @@
         </w:trPr>
         <w:tc>
           <w:tcPr>
-            <w:tcW w:w="720" w:type="dxa"/>
-            <w:tcBorders>
-              <w:top w:val="single" w:sz="2" w:space="0" w:color="000000"/>
-              <w:left w:val="single" w:sz="2" w:space="0" w:color="000000"/>
+            <w:tcW w:w="719" w:type="dxa"/>
+            <w:tcBorders>
+              <w:top w:val="single" w:sz="2" w:space="0" w:color="000001"/>
+              <w:left w:val="single" w:sz="2" w:space="0" w:color="000001"/>
               <w:bottom w:val="nil"/>
               <w:insideH w:val="nil"/>
               <w:right w:val="nil"/>
               <w:insideV w:val="nil"/>
             </w:tcBorders>
-            <w:shd w:fill="auto" w:val="clear"/>
-            <w:tcMar>
-              <w:left w:w="54" w:type="dxa"/>
+            <w:shd w:fill="FFFFFF" w:val="clear"/>
+            <w:tcMar>
+              <w:left w:w="51" w:type="dxa"/>
             </w:tcMar>
           </w:tcPr>
           <w:p>
@@ -141,16 +133,16 @@
           <w:tcPr>
             <w:tcW w:w="9255" w:type="dxa"/>
             <w:tcBorders>
-              <w:top w:val="single" w:sz="2" w:space="0" w:color="000000"/>
-              <w:left w:val="single" w:sz="2" w:space="0" w:color="000000"/>
+              <w:top w:val="single" w:sz="2" w:space="0" w:color="000001"/>
+              <w:left w:val="single" w:sz="2" w:space="0" w:color="000001"/>
               <w:bottom w:val="nil"/>
               <w:insideH w:val="nil"/>
-              <w:right w:val="single" w:sz="2" w:space="0" w:color="000000"/>
-              <w:insideV w:val="single" w:sz="2" w:space="0" w:color="000000"/>
-            </w:tcBorders>
-            <w:shd w:fill="auto" w:val="clear"/>
-            <w:tcMar>
-              <w:left w:w="54" w:type="dxa"/>
+              <w:right w:val="single" w:sz="2" w:space="0" w:color="000001"/>
+              <w:insideV w:val="single" w:sz="2" w:space="0" w:color="000001"/>
+            </w:tcBorders>
+            <w:shd w:fill="FFFFFF" w:val="clear"/>
+            <w:tcMar>
+              <w:left w:w="51" w:type="dxa"/>
             </w:tcMar>
           </w:tcPr>
           <w:p>
@@ -173,24 +165,24 @@
         </w:trPr>
         <w:tc>
           <w:tcPr>
-            <w:tcW w:w="720" w:type="dxa"/>
+            <w:tcW w:w="719" w:type="dxa"/>
             <w:tcBorders>
               <w:top w:val="nil"/>
-              <w:left w:val="single" w:sz="2" w:space="0" w:color="000000"/>
+              <w:left w:val="single" w:sz="2" w:space="0" w:color="000001"/>
               <w:bottom w:val="nil"/>
               <w:insideH w:val="nil"/>
               <w:right w:val="nil"/>
               <w:insideV w:val="nil"/>
             </w:tcBorders>
-            <w:shd w:fill="auto" w:val="clear"/>
-            <w:tcMar>
-              <w:left w:w="54" w:type="dxa"/>
-            </w:tcMar>
-          </w:tcPr>
-          <w:p>
-            <w:pPr>
-              <w:pStyle w:val="TableContents"/>
-              <w:shd w:fill="auto" w:val="clear"/>
+            <w:shd w:fill="FFFFFF" w:val="clear"/>
+            <w:tcMar>
+              <w:left w:w="51" w:type="dxa"/>
+            </w:tcMar>
+          </w:tcPr>
+          <w:p>
+            <w:pPr>
+              <w:pStyle w:val="TableContents"/>
+              <w:shd w:fill="FFFFFF" w:val="clear"/>
               <w:jc w:val="center"/>
               <w:rPr/>
             </w:pPr>
@@ -205,23 +197,23 @@
             <w:tcW w:w="9255" w:type="dxa"/>
             <w:tcBorders>
               <w:top w:val="nil"/>
-              <w:left w:val="single" w:sz="2" w:space="0" w:color="000000"/>
+              <w:left w:val="single" w:sz="2" w:space="0" w:color="000001"/>
               <w:bottom w:val="nil"/>
               <w:insideH w:val="nil"/>
-              <w:right w:val="single" w:sz="2" w:space="0" w:color="000000"/>
-              <w:insideV w:val="single" w:sz="2" w:space="0" w:color="000000"/>
-            </w:tcBorders>
-            <w:shd w:fill="auto" w:val="clear"/>
-            <w:tcMar>
-              <w:left w:w="54" w:type="dxa"/>
-            </w:tcMar>
-          </w:tcPr>
-          <w:p>
-            <w:pPr>
-              <w:pStyle w:val="TableContents"/>
-              <w:widowControl w:val="false"/>
-              <w:suppressLineNumbers/>
-              <w:shd w:fill="auto" w:val="clear"/>
+              <w:right w:val="single" w:sz="2" w:space="0" w:color="000001"/>
+              <w:insideV w:val="single" w:sz="2" w:space="0" w:color="000001"/>
+            </w:tcBorders>
+            <w:shd w:fill="FFFFFF" w:val="clear"/>
+            <w:tcMar>
+              <w:left w:w="51" w:type="dxa"/>
+            </w:tcMar>
+          </w:tcPr>
+          <w:p>
+            <w:pPr>
+              <w:pStyle w:val="TableContents"/>
+              <w:widowControl w:val="false"/>
+              <w:suppressLineNumbers/>
+              <w:shd w:fill="FFFFFF" w:val="clear"/>
               <w:suppressAutoHyphens w:val="true"/>
               <w:bidi w:val="0"/>
               <w:ind w:left="170" w:right="0" w:hanging="0"/>
@@ -230,27 +222,15 @@
             </w:pPr>
             <w:r>
               <w:rPr/>
-              <w:t xml:space="preserve">Given </w:t>
-            </w:r>
-            <w:r>
-              <w:rPr/>
-              <w:t xml:space="preserve">that </w:t>
-            </w:r>
-            <w:r>
-              <w:rPr/>
-              <w:t xml:space="preserve">a </w:t>
-            </w:r>
-            <w:r>
-              <w:rPr/>
-              <w:t>user needs to make a report</w:t>
-            </w:r>
-          </w:p>
-          <w:p>
-            <w:pPr>
-              <w:pStyle w:val="TableContents"/>
-              <w:widowControl w:val="false"/>
-              <w:suppressLineNumbers/>
-              <w:shd w:fill="auto" w:val="clear"/>
+              <w:t>Given that a user needs to make a report</w:t>
+            </w:r>
+          </w:p>
+          <w:p>
+            <w:pPr>
+              <w:pStyle w:val="TableContents"/>
+              <w:widowControl w:val="false"/>
+              <w:suppressLineNumbers/>
+              <w:shd w:fill="FFFFFF" w:val="clear"/>
               <w:suppressAutoHyphens w:val="true"/>
               <w:bidi w:val="0"/>
               <w:ind w:left="170" w:right="0" w:hanging="0"/>
@@ -271,7 +251,7 @@
               <w:pStyle w:val="TableContents"/>
               <w:widowControl w:val="false"/>
               <w:suppressLineNumbers/>
-              <w:shd w:fill="auto" w:val="clear"/>
+              <w:shd w:fill="FFFFFF" w:val="clear"/>
               <w:suppressAutoHyphens w:val="true"/>
               <w:bidi w:val="0"/>
               <w:ind w:left="170" w:right="0" w:hanging="0"/>
@@ -280,19 +260,15 @@
             </w:pPr>
             <w:r>
               <w:rPr/>
-              <w:t xml:space="preserve">When a user </w:t>
-            </w:r>
-            <w:r>
-              <w:rPr/>
-              <w:t>filters the crew by referrals made by a certain crew member</w:t>
-            </w:r>
-          </w:p>
-          <w:p>
-            <w:pPr>
-              <w:pStyle w:val="TableContents"/>
-              <w:widowControl w:val="false"/>
-              <w:suppressLineNumbers/>
-              <w:shd w:fill="auto" w:val="clear"/>
+              <w:t>When a user filters the crew by referrals made by a certain crew member</w:t>
+            </w:r>
+          </w:p>
+          <w:p>
+            <w:pPr>
+              <w:pStyle w:val="TableContents"/>
+              <w:widowControl w:val="false"/>
+              <w:suppressLineNumbers/>
+              <w:shd w:fill="FFFFFF" w:val="clear"/>
               <w:suppressAutoHyphens w:val="true"/>
               <w:bidi w:val="0"/>
               <w:ind w:left="170" w:right="0" w:hanging="0"/>
@@ -301,19 +277,15 @@
             </w:pPr>
             <w:r>
               <w:rPr/>
-              <w:t xml:space="preserve">Then the user will </w:t>
-            </w:r>
-            <w:r>
-              <w:rPr/>
-              <w:t>generate the report needed</w:t>
-            </w:r>
-          </w:p>
-          <w:p>
-            <w:pPr>
-              <w:pStyle w:val="TableContents"/>
-              <w:widowControl w:val="false"/>
-              <w:suppressLineNumbers/>
-              <w:shd w:fill="auto" w:val="clear"/>
+              <w:t>Then the user will generate the report needed</w:t>
+            </w:r>
+          </w:p>
+          <w:p>
+            <w:pPr>
+              <w:pStyle w:val="TableContents"/>
+              <w:widowControl w:val="false"/>
+              <w:suppressLineNumbers/>
+              <w:shd w:fill="FFFFFF" w:val="clear"/>
               <w:suppressAutoHyphens w:val="true"/>
               <w:bidi w:val="0"/>
               <w:ind w:left="170" w:right="0" w:hanging="0"/>
@@ -334,7 +306,7 @@
               <w:pStyle w:val="TableContents"/>
               <w:widowControl w:val="false"/>
               <w:suppressLineNumbers/>
-              <w:shd w:fill="auto" w:val="clear"/>
+              <w:shd w:fill="FFFFFF" w:val="clear"/>
               <w:suppressAutoHyphens w:val="true"/>
               <w:bidi w:val="0"/>
               <w:ind w:left="170" w:right="0" w:hanging="0"/>
@@ -373,27 +345,26 @@
     </w:p>
     <w:tbl>
       <w:tblPr>
-        <w:tblW w:w="9972" w:type="dxa"/>
         <w:jc w:val="left"/>
-        <w:tblInd w:w="55" w:type="dxa"/>
+        <w:tblInd w:w="53" w:type="dxa"/>
         <w:tblBorders>
-          <w:top w:val="single" w:sz="2" w:space="0" w:color="000000"/>
-          <w:left w:val="single" w:sz="2" w:space="0" w:color="000000"/>
-          <w:bottom w:val="single" w:sz="2" w:space="0" w:color="000000"/>
-          <w:insideH w:val="single" w:sz="2" w:space="0" w:color="000000"/>
+          <w:top w:val="single" w:sz="2" w:space="0" w:color="000001"/>
+          <w:left w:val="single" w:sz="2" w:space="0" w:color="000001"/>
+          <w:bottom w:val="single" w:sz="2" w:space="0" w:color="000001"/>
+          <w:insideH w:val="single" w:sz="2" w:space="0" w:color="000001"/>
           <w:right w:val="nil"/>
           <w:insideV w:val="nil"/>
         </w:tblBorders>
         <w:tblCellMar>
           <w:top w:w="55" w:type="dxa"/>
-          <w:left w:w="54" w:type="dxa"/>
+          <w:left w:w="51" w:type="dxa"/>
           <w:bottom w:w="55" w:type="dxa"/>
           <w:right w:w="55" w:type="dxa"/>
         </w:tblCellMar>
       </w:tblPr>
       <w:tblGrid>
         <w:gridCol w:w="4986"/>
-        <w:gridCol w:w="4986"/>
+        <w:gridCol w:w="4985"/>
       </w:tblGrid>
       <w:tr>
         <w:trPr>
@@ -403,16 +374,16 @@
           <w:tcPr>
             <w:tcW w:w="4986" w:type="dxa"/>
             <w:tcBorders>
-              <w:top w:val="single" w:sz="2" w:space="0" w:color="000000"/>
-              <w:left w:val="single" w:sz="2" w:space="0" w:color="000000"/>
-              <w:bottom w:val="single" w:sz="2" w:space="0" w:color="000000"/>
-              <w:insideH w:val="single" w:sz="2" w:space="0" w:color="000000"/>
+              <w:top w:val="single" w:sz="2" w:space="0" w:color="000001"/>
+              <w:left w:val="single" w:sz="2" w:space="0" w:color="000001"/>
+              <w:bottom w:val="single" w:sz="2" w:space="0" w:color="000001"/>
+              <w:insideH w:val="single" w:sz="2" w:space="0" w:color="000001"/>
               <w:right w:val="nil"/>
               <w:insideV w:val="nil"/>
             </w:tcBorders>
-            <w:shd w:fill="auto" w:val="clear"/>
-            <w:tcMar>
-              <w:left w:w="54" w:type="dxa"/>
+            <w:shd w:fill="FFFFFF" w:val="clear"/>
+            <w:tcMar>
+              <w:left w:w="51" w:type="dxa"/>
             </w:tcMar>
           </w:tcPr>
           <w:p>
@@ -436,18 +407,18 @@
         </w:tc>
         <w:tc>
           <w:tcPr>
-            <w:tcW w:w="4986" w:type="dxa"/>
-            <w:tcBorders>
-              <w:top w:val="single" w:sz="2" w:space="0" w:color="000000"/>
-              <w:left w:val="single" w:sz="2" w:space="0" w:color="000000"/>
-              <w:bottom w:val="single" w:sz="2" w:space="0" w:color="000000"/>
-              <w:insideH w:val="single" w:sz="2" w:space="0" w:color="000000"/>
-              <w:right w:val="single" w:sz="2" w:space="0" w:color="000000"/>
-              <w:insideV w:val="single" w:sz="2" w:space="0" w:color="000000"/>
-            </w:tcBorders>
-            <w:shd w:fill="auto" w:val="clear"/>
-            <w:tcMar>
-              <w:left w:w="54" w:type="dxa"/>
+            <w:tcW w:w="4985" w:type="dxa"/>
+            <w:tcBorders>
+              <w:top w:val="single" w:sz="2" w:space="0" w:color="000001"/>
+              <w:left w:val="single" w:sz="2" w:space="0" w:color="000001"/>
+              <w:bottom w:val="single" w:sz="2" w:space="0" w:color="000001"/>
+              <w:insideH w:val="single" w:sz="2" w:space="0" w:color="000001"/>
+              <w:right w:val="single" w:sz="2" w:space="0" w:color="000001"/>
+              <w:insideV w:val="single" w:sz="2" w:space="0" w:color="000001"/>
+            </w:tcBorders>
+            <w:shd w:fill="FFFFFF" w:val="clear"/>
+            <w:tcMar>
+              <w:left w:w="51" w:type="dxa"/>
             </w:tcMar>
           </w:tcPr>
           <w:p>
@@ -479,15 +450,15 @@
             <w:tcW w:w="4986" w:type="dxa"/>
             <w:tcBorders>
               <w:top w:val="nil"/>
-              <w:left w:val="single" w:sz="2" w:space="0" w:color="000000"/>
-              <w:bottom w:val="single" w:sz="2" w:space="0" w:color="000000"/>
-              <w:insideH w:val="single" w:sz="2" w:space="0" w:color="000000"/>
+              <w:left w:val="single" w:sz="2" w:space="0" w:color="000001"/>
+              <w:bottom w:val="single" w:sz="2" w:space="0" w:color="000001"/>
+              <w:insideH w:val="single" w:sz="2" w:space="0" w:color="000001"/>
               <w:right w:val="nil"/>
               <w:insideV w:val="nil"/>
             </w:tcBorders>
-            <w:shd w:fill="auto" w:val="clear"/>
-            <w:tcMar>
-              <w:left w:w="54" w:type="dxa"/>
+            <w:shd w:fill="FFFFFF" w:val="clear"/>
+            <w:tcMar>
+              <w:left w:w="51" w:type="dxa"/>
             </w:tcMar>
           </w:tcPr>
           <w:p>
@@ -504,18 +475,18 @@
         </w:tc>
         <w:tc>
           <w:tcPr>
-            <w:tcW w:w="4986" w:type="dxa"/>
+            <w:tcW w:w="4985" w:type="dxa"/>
             <w:tcBorders>
               <w:top w:val="nil"/>
-              <w:left w:val="single" w:sz="2" w:space="0" w:color="000000"/>
-              <w:bottom w:val="single" w:sz="2" w:space="0" w:color="000000"/>
-              <w:insideH w:val="single" w:sz="2" w:space="0" w:color="000000"/>
-              <w:right w:val="single" w:sz="2" w:space="0" w:color="000000"/>
-              <w:insideV w:val="single" w:sz="2" w:space="0" w:color="000000"/>
-            </w:tcBorders>
-            <w:shd w:fill="auto" w:val="clear"/>
-            <w:tcMar>
-              <w:left w:w="54" w:type="dxa"/>
+              <w:left w:val="single" w:sz="2" w:space="0" w:color="000001"/>
+              <w:bottom w:val="single" w:sz="2" w:space="0" w:color="000001"/>
+              <w:insideH w:val="single" w:sz="2" w:space="0" w:color="000001"/>
+              <w:right w:val="single" w:sz="2" w:space="0" w:color="000001"/>
+              <w:insideV w:val="single" w:sz="2" w:space="0" w:color="000001"/>
+            </w:tcBorders>
+            <w:shd w:fill="FFFFFF" w:val="clear"/>
+            <w:tcMar>
+              <w:left w:w="51" w:type="dxa"/>
             </w:tcMar>
           </w:tcPr>
           <w:p>
@@ -566,19 +537,7 @@
       </w:pPr>
       <w:r>
         <w:rPr/>
-        <w:t>Applicat</w:t>
-      </w:r>
-      <w:r>
-        <w:rPr/>
-        <w:t>ion</w:t>
-      </w:r>
-      <w:r>
-        <w:rPr/>
-        <w:t xml:space="preserve"> </w:t>
-      </w:r>
-      <w:r>
-        <w:rPr/>
-        <w:t>form for applicants</w:t>
+        <w:t>Application form for applicants</w:t>
       </w:r>
     </w:p>
     <w:p>
@@ -592,48 +551,16 @@
       </w:r>
       <w:r>
         <w:rPr/>
-        <w:t>As a</w:t>
-      </w:r>
-      <w:r>
-        <w:rPr/>
-        <w:t>n</w:t>
-      </w:r>
-      <w:r>
-        <w:rPr/>
-        <w:t xml:space="preserve"> </w:t>
-      </w:r>
-      <w:r>
-        <w:rPr/>
-        <w:t>applicant</w:t>
-      </w:r>
-      <w:r>
-        <w:rPr/>
-        <w:t xml:space="preserve">, I want to </w:t>
-      </w:r>
-      <w:r>
-        <w:rPr/>
-        <w:t>apply via online form</w:t>
-      </w:r>
-      <w:r>
-        <w:rPr/>
-        <w:t xml:space="preserve">, so that </w:t>
-      </w:r>
-      <w:r>
-        <w:rPr/>
-        <w:t>application can be submitted anywhere where internet is present</w:t>
-      </w:r>
-      <w:r>
-        <w:rPr/>
-        <w:t>”</w:t>
+        <w:t>As an applicant, I want to apply via online form, so that application can be submitted anywhere where internet is present”</w:t>
       </w:r>
     </w:p>
     <w:tbl>
       <w:tblPr>
         <w:jc w:val="left"/>
-        <w:tblInd w:w="55" w:type="dxa"/>
+        <w:tblInd w:w="53" w:type="dxa"/>
         <w:tblBorders>
-          <w:top w:val="single" w:sz="2" w:space="0" w:color="000000"/>
-          <w:left w:val="single" w:sz="2" w:space="0" w:color="000000"/>
+          <w:top w:val="single" w:sz="2" w:space="0" w:color="000001"/>
+          <w:left w:val="single" w:sz="2" w:space="0" w:color="000001"/>
           <w:bottom w:val="nil"/>
           <w:insideH w:val="nil"/>
           <w:right w:val="nil"/>
@@ -641,13 +568,13 @@
         </w:tblBorders>
         <w:tblCellMar>
           <w:top w:w="55" w:type="dxa"/>
-          <w:left w:w="54" w:type="dxa"/>
+          <w:left w:w="51" w:type="dxa"/>
           <w:bottom w:w="55" w:type="dxa"/>
           <w:right w:w="55" w:type="dxa"/>
         </w:tblCellMar>
       </w:tblPr>
       <w:tblGrid>
-        <w:gridCol w:w="720"/>
+        <w:gridCol w:w="719"/>
         <w:gridCol w:w="9255"/>
       </w:tblGrid>
       <w:tr>
@@ -656,18 +583,18 @@
         </w:trPr>
         <w:tc>
           <w:tcPr>
-            <w:tcW w:w="720" w:type="dxa"/>
-            <w:tcBorders>
-              <w:top w:val="single" w:sz="2" w:space="0" w:color="000000"/>
-              <w:left w:val="single" w:sz="2" w:space="0" w:color="000000"/>
+            <w:tcW w:w="719" w:type="dxa"/>
+            <w:tcBorders>
+              <w:top w:val="single" w:sz="2" w:space="0" w:color="000001"/>
+              <w:left w:val="single" w:sz="2" w:space="0" w:color="000001"/>
               <w:bottom w:val="nil"/>
               <w:insideH w:val="nil"/>
               <w:right w:val="nil"/>
               <w:insideV w:val="nil"/>
             </w:tcBorders>
-            <w:shd w:fill="auto" w:val="clear"/>
-            <w:tcMar>
-              <w:left w:w="54" w:type="dxa"/>
+            <w:shd w:fill="FFFFFF" w:val="clear"/>
+            <w:tcMar>
+              <w:left w:w="51" w:type="dxa"/>
             </w:tcMar>
           </w:tcPr>
           <w:p>
@@ -687,16 +614,16 @@
           <w:tcPr>
             <w:tcW w:w="9255" w:type="dxa"/>
             <w:tcBorders>
-              <w:top w:val="single" w:sz="2" w:space="0" w:color="000000"/>
-              <w:left w:val="single" w:sz="2" w:space="0" w:color="000000"/>
+              <w:top w:val="single" w:sz="2" w:space="0" w:color="000001"/>
+              <w:left w:val="single" w:sz="2" w:space="0" w:color="000001"/>
               <w:bottom w:val="nil"/>
               <w:insideH w:val="nil"/>
-              <w:right w:val="single" w:sz="2" w:space="0" w:color="000000"/>
-              <w:insideV w:val="single" w:sz="2" w:space="0" w:color="000000"/>
-            </w:tcBorders>
-            <w:shd w:fill="auto" w:val="clear"/>
-            <w:tcMar>
-              <w:left w:w="54" w:type="dxa"/>
+              <w:right w:val="single" w:sz="2" w:space="0" w:color="000001"/>
+              <w:insideV w:val="single" w:sz="2" w:space="0" w:color="000001"/>
+            </w:tcBorders>
+            <w:shd w:fill="FFFFFF" w:val="clear"/>
+            <w:tcMar>
+              <w:left w:w="51" w:type="dxa"/>
             </w:tcMar>
           </w:tcPr>
           <w:p>
@@ -719,24 +646,24 @@
         </w:trPr>
         <w:tc>
           <w:tcPr>
-            <w:tcW w:w="720" w:type="dxa"/>
+            <w:tcW w:w="719" w:type="dxa"/>
             <w:tcBorders>
               <w:top w:val="nil"/>
-              <w:left w:val="single" w:sz="2" w:space="0" w:color="000000"/>
+              <w:left w:val="single" w:sz="2" w:space="0" w:color="000001"/>
               <w:bottom w:val="nil"/>
               <w:insideH w:val="nil"/>
               <w:right w:val="nil"/>
               <w:insideV w:val="nil"/>
             </w:tcBorders>
-            <w:shd w:fill="auto" w:val="clear"/>
-            <w:tcMar>
-              <w:left w:w="54" w:type="dxa"/>
-            </w:tcMar>
-          </w:tcPr>
-          <w:p>
-            <w:pPr>
-              <w:pStyle w:val="TableContents"/>
-              <w:shd w:fill="auto" w:val="clear"/>
+            <w:shd w:fill="FFFFFF" w:val="clear"/>
+            <w:tcMar>
+              <w:left w:w="51" w:type="dxa"/>
+            </w:tcMar>
+          </w:tcPr>
+          <w:p>
+            <w:pPr>
+              <w:pStyle w:val="TableContents"/>
+              <w:shd w:fill="FFFFFF" w:val="clear"/>
               <w:jc w:val="center"/>
               <w:rPr/>
             </w:pPr>
@@ -751,23 +678,23 @@
             <w:tcW w:w="9255" w:type="dxa"/>
             <w:tcBorders>
               <w:top w:val="nil"/>
-              <w:left w:val="single" w:sz="2" w:space="0" w:color="000000"/>
+              <w:left w:val="single" w:sz="2" w:space="0" w:color="000001"/>
               <w:bottom w:val="nil"/>
               <w:insideH w:val="nil"/>
-              <w:right w:val="single" w:sz="2" w:space="0" w:color="000000"/>
-              <w:insideV w:val="single" w:sz="2" w:space="0" w:color="000000"/>
-            </w:tcBorders>
-            <w:shd w:fill="auto" w:val="clear"/>
-            <w:tcMar>
-              <w:left w:w="54" w:type="dxa"/>
-            </w:tcMar>
-          </w:tcPr>
-          <w:p>
-            <w:pPr>
-              <w:pStyle w:val="TableContents"/>
-              <w:widowControl w:val="false"/>
-              <w:suppressLineNumbers/>
-              <w:shd w:fill="auto" w:val="clear"/>
+              <w:right w:val="single" w:sz="2" w:space="0" w:color="000001"/>
+              <w:insideV w:val="single" w:sz="2" w:space="0" w:color="000001"/>
+            </w:tcBorders>
+            <w:shd w:fill="FFFFFF" w:val="clear"/>
+            <w:tcMar>
+              <w:left w:w="51" w:type="dxa"/>
+            </w:tcMar>
+          </w:tcPr>
+          <w:p>
+            <w:pPr>
+              <w:pStyle w:val="TableContents"/>
+              <w:widowControl w:val="false"/>
+              <w:suppressLineNumbers/>
+              <w:shd w:fill="FFFFFF" w:val="clear"/>
               <w:suppressAutoHyphens w:val="true"/>
               <w:bidi w:val="0"/>
               <w:ind w:left="170" w:right="0" w:hanging="0"/>
@@ -776,27 +703,15 @@
             </w:pPr>
             <w:r>
               <w:rPr/>
-              <w:t xml:space="preserve">Given </w:t>
-            </w:r>
-            <w:r>
-              <w:rPr/>
-              <w:t xml:space="preserve">that </w:t>
-            </w:r>
-            <w:r>
-              <w:rPr/>
-              <w:t xml:space="preserve">an applicant </w:t>
-            </w:r>
-            <w:r>
-              <w:rPr/>
-              <w:t>wants to apply</w:t>
-            </w:r>
-          </w:p>
-          <w:p>
-            <w:pPr>
-              <w:pStyle w:val="TableContents"/>
-              <w:widowControl w:val="false"/>
-              <w:suppressLineNumbers/>
-              <w:shd w:fill="auto" w:val="clear"/>
+              <w:t>Given that an applicant wants to apply</w:t>
+            </w:r>
+          </w:p>
+          <w:p>
+            <w:pPr>
+              <w:pStyle w:val="TableContents"/>
+              <w:widowControl w:val="false"/>
+              <w:suppressLineNumbers/>
+              <w:shd w:fill="FFFFFF" w:val="clear"/>
               <w:suppressAutoHyphens w:val="true"/>
               <w:bidi w:val="0"/>
               <w:ind w:left="170" w:right="0" w:hanging="0"/>
@@ -805,19 +720,15 @@
             </w:pPr>
             <w:r>
               <w:rPr/>
-              <w:t>When a</w:t>
-            </w:r>
-            <w:r>
-              <w:rPr/>
-              <w:t>n applicant has internet access</w:t>
-            </w:r>
-          </w:p>
-          <w:p>
-            <w:pPr>
-              <w:pStyle w:val="TableContents"/>
-              <w:widowControl w:val="false"/>
-              <w:suppressLineNumbers/>
-              <w:shd w:fill="auto" w:val="clear"/>
+              <w:t>When an applicant has internet access</w:t>
+            </w:r>
+          </w:p>
+          <w:p>
+            <w:pPr>
+              <w:pStyle w:val="TableContents"/>
+              <w:widowControl w:val="false"/>
+              <w:suppressLineNumbers/>
+              <w:shd w:fill="FFFFFF" w:val="clear"/>
               <w:suppressAutoHyphens w:val="true"/>
               <w:bidi w:val="0"/>
               <w:ind w:left="170" w:right="0" w:hanging="0"/>
@@ -826,19 +737,15 @@
             </w:pPr>
             <w:r>
               <w:rPr/>
-              <w:t xml:space="preserve">Then the </w:t>
-            </w:r>
-            <w:r>
-              <w:rPr/>
-              <w:t>applicant can go to the website</w:t>
-            </w:r>
-          </w:p>
-          <w:p>
-            <w:pPr>
-              <w:pStyle w:val="TableContents"/>
-              <w:widowControl w:val="false"/>
-              <w:suppressLineNumbers/>
-              <w:shd w:fill="auto" w:val="clear"/>
+              <w:t>Then the applicant can go to the website</w:t>
+            </w:r>
+          </w:p>
+          <w:p>
+            <w:pPr>
+              <w:pStyle w:val="TableContents"/>
+              <w:widowControl w:val="false"/>
+              <w:suppressLineNumbers/>
+              <w:shd w:fill="FFFFFF" w:val="clear"/>
               <w:suppressAutoHyphens w:val="true"/>
               <w:bidi w:val="0"/>
               <w:ind w:left="170" w:right="0" w:hanging="0"/>
@@ -859,7 +766,7 @@
               <w:pStyle w:val="TableContents"/>
               <w:widowControl w:val="false"/>
               <w:suppressLineNumbers/>
-              <w:shd w:fill="auto" w:val="clear"/>
+              <w:shd w:fill="FFFFFF" w:val="clear"/>
               <w:suppressAutoHyphens w:val="true"/>
               <w:bidi w:val="0"/>
               <w:ind w:left="170" w:right="0" w:hanging="0"/>
@@ -880,7 +787,7 @@
               <w:pStyle w:val="TableContents"/>
               <w:widowControl w:val="false"/>
               <w:suppressLineNumbers/>
-              <w:shd w:fill="auto" w:val="clear"/>
+              <w:shd w:fill="FFFFFF" w:val="clear"/>
               <w:suppressAutoHyphens w:val="true"/>
               <w:bidi w:val="0"/>
               <w:ind w:left="170" w:right="0" w:hanging="0"/>
@@ -919,27 +826,26 @@
     </w:p>
     <w:tbl>
       <w:tblPr>
-        <w:tblW w:w="9972" w:type="dxa"/>
         <w:jc w:val="left"/>
-        <w:tblInd w:w="55" w:type="dxa"/>
+        <w:tblInd w:w="53" w:type="dxa"/>
         <w:tblBorders>
-          <w:top w:val="single" w:sz="2" w:space="0" w:color="000000"/>
-          <w:left w:val="single" w:sz="2" w:space="0" w:color="000000"/>
-          <w:bottom w:val="single" w:sz="2" w:space="0" w:color="000000"/>
-          <w:insideH w:val="single" w:sz="2" w:space="0" w:color="000000"/>
+          <w:top w:val="single" w:sz="2" w:space="0" w:color="000001"/>
+          <w:left w:val="single" w:sz="2" w:space="0" w:color="000001"/>
+          <w:bottom w:val="single" w:sz="2" w:space="0" w:color="000001"/>
+          <w:insideH w:val="single" w:sz="2" w:space="0" w:color="000001"/>
           <w:right w:val="nil"/>
           <w:insideV w:val="nil"/>
         </w:tblBorders>
         <w:tblCellMar>
           <w:top w:w="55" w:type="dxa"/>
-          <w:left w:w="54" w:type="dxa"/>
+          <w:left w:w="51" w:type="dxa"/>
           <w:bottom w:w="55" w:type="dxa"/>
           <w:right w:w="55" w:type="dxa"/>
         </w:tblCellMar>
       </w:tblPr>
       <w:tblGrid>
         <w:gridCol w:w="4986"/>
-        <w:gridCol w:w="4986"/>
+        <w:gridCol w:w="4985"/>
       </w:tblGrid>
       <w:tr>
         <w:trPr>
@@ -949,16 +855,16 @@
           <w:tcPr>
             <w:tcW w:w="4986" w:type="dxa"/>
             <w:tcBorders>
-              <w:top w:val="single" w:sz="2" w:space="0" w:color="000000"/>
-              <w:left w:val="single" w:sz="2" w:space="0" w:color="000000"/>
-              <w:bottom w:val="single" w:sz="2" w:space="0" w:color="000000"/>
-              <w:insideH w:val="single" w:sz="2" w:space="0" w:color="000000"/>
+              <w:top w:val="single" w:sz="2" w:space="0" w:color="000001"/>
+              <w:left w:val="single" w:sz="2" w:space="0" w:color="000001"/>
+              <w:bottom w:val="single" w:sz="2" w:space="0" w:color="000001"/>
+              <w:insideH w:val="single" w:sz="2" w:space="0" w:color="000001"/>
               <w:right w:val="nil"/>
               <w:insideV w:val="nil"/>
             </w:tcBorders>
-            <w:shd w:fill="auto" w:val="clear"/>
-            <w:tcMar>
-              <w:left w:w="54" w:type="dxa"/>
+            <w:shd w:fill="FFFFFF" w:val="clear"/>
+            <w:tcMar>
+              <w:left w:w="51" w:type="dxa"/>
             </w:tcMar>
           </w:tcPr>
           <w:p>
@@ -982,18 +888,18 @@
         </w:tc>
         <w:tc>
           <w:tcPr>
-            <w:tcW w:w="4986" w:type="dxa"/>
-            <w:tcBorders>
-              <w:top w:val="single" w:sz="2" w:space="0" w:color="000000"/>
-              <w:left w:val="single" w:sz="2" w:space="0" w:color="000000"/>
-              <w:bottom w:val="single" w:sz="2" w:space="0" w:color="000000"/>
-              <w:insideH w:val="single" w:sz="2" w:space="0" w:color="000000"/>
-              <w:right w:val="single" w:sz="2" w:space="0" w:color="000000"/>
-              <w:insideV w:val="single" w:sz="2" w:space="0" w:color="000000"/>
-            </w:tcBorders>
-            <w:shd w:fill="auto" w:val="clear"/>
-            <w:tcMar>
-              <w:left w:w="54" w:type="dxa"/>
+            <w:tcW w:w="4985" w:type="dxa"/>
+            <w:tcBorders>
+              <w:top w:val="single" w:sz="2" w:space="0" w:color="000001"/>
+              <w:left w:val="single" w:sz="2" w:space="0" w:color="000001"/>
+              <w:bottom w:val="single" w:sz="2" w:space="0" w:color="000001"/>
+              <w:insideH w:val="single" w:sz="2" w:space="0" w:color="000001"/>
+              <w:right w:val="single" w:sz="2" w:space="0" w:color="000001"/>
+              <w:insideV w:val="single" w:sz="2" w:space="0" w:color="000001"/>
+            </w:tcBorders>
+            <w:shd w:fill="FFFFFF" w:val="clear"/>
+            <w:tcMar>
+              <w:left w:w="51" w:type="dxa"/>
             </w:tcMar>
           </w:tcPr>
           <w:p>
@@ -1025,15 +931,15 @@
             <w:tcW w:w="4986" w:type="dxa"/>
             <w:tcBorders>
               <w:top w:val="nil"/>
-              <w:left w:val="single" w:sz="2" w:space="0" w:color="000000"/>
-              <w:bottom w:val="single" w:sz="2" w:space="0" w:color="000000"/>
-              <w:insideH w:val="single" w:sz="2" w:space="0" w:color="000000"/>
+              <w:left w:val="single" w:sz="2" w:space="0" w:color="000001"/>
+              <w:bottom w:val="single" w:sz="2" w:space="0" w:color="000001"/>
+              <w:insideH w:val="single" w:sz="2" w:space="0" w:color="000001"/>
               <w:right w:val="nil"/>
               <w:insideV w:val="nil"/>
             </w:tcBorders>
-            <w:shd w:fill="auto" w:val="clear"/>
-            <w:tcMar>
-              <w:left w:w="54" w:type="dxa"/>
+            <w:shd w:fill="FFFFFF" w:val="clear"/>
+            <w:tcMar>
+              <w:left w:w="51" w:type="dxa"/>
             </w:tcMar>
           </w:tcPr>
           <w:p>
@@ -1050,18 +956,18 @@
         </w:tc>
         <w:tc>
           <w:tcPr>
-            <w:tcW w:w="4986" w:type="dxa"/>
+            <w:tcW w:w="4985" w:type="dxa"/>
             <w:tcBorders>
               <w:top w:val="nil"/>
-              <w:left w:val="single" w:sz="2" w:space="0" w:color="000000"/>
-              <w:bottom w:val="single" w:sz="2" w:space="0" w:color="000000"/>
-              <w:insideH w:val="single" w:sz="2" w:space="0" w:color="000000"/>
-              <w:right w:val="single" w:sz="2" w:space="0" w:color="000000"/>
-              <w:insideV w:val="single" w:sz="2" w:space="0" w:color="000000"/>
-            </w:tcBorders>
-            <w:shd w:fill="auto" w:val="clear"/>
-            <w:tcMar>
-              <w:left w:w="54" w:type="dxa"/>
+              <w:left w:val="single" w:sz="2" w:space="0" w:color="000001"/>
+              <w:bottom w:val="single" w:sz="2" w:space="0" w:color="000001"/>
+              <w:insideH w:val="single" w:sz="2" w:space="0" w:color="000001"/>
+              <w:right w:val="single" w:sz="2" w:space="0" w:color="000001"/>
+              <w:insideV w:val="single" w:sz="2" w:space="0" w:color="000001"/>
+            </w:tcBorders>
+            <w:shd w:fill="FFFFFF" w:val="clear"/>
+            <w:tcMar>
+              <w:left w:w="51" w:type="dxa"/>
             </w:tcMar>
           </w:tcPr>
           <w:p>
@@ -1123,10 +1029,10 @@
     <w:tbl>
       <w:tblPr>
         <w:jc w:val="left"/>
-        <w:tblInd w:w="55" w:type="dxa"/>
+        <w:tblInd w:w="53" w:type="dxa"/>
         <w:tblBorders>
-          <w:top w:val="single" w:sz="2" w:space="0" w:color="000000"/>
-          <w:left w:val="single" w:sz="2" w:space="0" w:color="000000"/>
+          <w:top w:val="single" w:sz="2" w:space="0" w:color="000001"/>
+          <w:left w:val="single" w:sz="2" w:space="0" w:color="000001"/>
           <w:bottom w:val="nil"/>
           <w:insideH w:val="nil"/>
           <w:right w:val="nil"/>
@@ -1134,13 +1040,13 @@
         </w:tblBorders>
         <w:tblCellMar>
           <w:top w:w="55" w:type="dxa"/>
-          <w:left w:w="54" w:type="dxa"/>
+          <w:left w:w="51" w:type="dxa"/>
           <w:bottom w:w="55" w:type="dxa"/>
           <w:right w:w="55" w:type="dxa"/>
         </w:tblCellMar>
       </w:tblPr>
       <w:tblGrid>
-        <w:gridCol w:w="720"/>
+        <w:gridCol w:w="719"/>
         <w:gridCol w:w="9255"/>
       </w:tblGrid>
       <w:tr>
@@ -1149,18 +1055,18 @@
         </w:trPr>
         <w:tc>
           <w:tcPr>
-            <w:tcW w:w="720" w:type="dxa"/>
-            <w:tcBorders>
-              <w:top w:val="single" w:sz="2" w:space="0" w:color="000000"/>
-              <w:left w:val="single" w:sz="2" w:space="0" w:color="000000"/>
+            <w:tcW w:w="719" w:type="dxa"/>
+            <w:tcBorders>
+              <w:top w:val="single" w:sz="2" w:space="0" w:color="000001"/>
+              <w:left w:val="single" w:sz="2" w:space="0" w:color="000001"/>
               <w:bottom w:val="nil"/>
               <w:insideH w:val="nil"/>
               <w:right w:val="nil"/>
               <w:insideV w:val="nil"/>
             </w:tcBorders>
-            <w:shd w:fill="auto" w:val="clear"/>
-            <w:tcMar>
-              <w:left w:w="54" w:type="dxa"/>
+            <w:shd w:fill="FFFFFF" w:val="clear"/>
+            <w:tcMar>
+              <w:left w:w="51" w:type="dxa"/>
             </w:tcMar>
           </w:tcPr>
           <w:p>
@@ -1180,16 +1086,16 @@
           <w:tcPr>
             <w:tcW w:w="9255" w:type="dxa"/>
             <w:tcBorders>
-              <w:top w:val="single" w:sz="2" w:space="0" w:color="000000"/>
-              <w:left w:val="single" w:sz="2" w:space="0" w:color="000000"/>
+              <w:top w:val="single" w:sz="2" w:space="0" w:color="000001"/>
+              <w:left w:val="single" w:sz="2" w:space="0" w:color="000001"/>
               <w:bottom w:val="nil"/>
               <w:insideH w:val="nil"/>
-              <w:right w:val="single" w:sz="2" w:space="0" w:color="000000"/>
-              <w:insideV w:val="single" w:sz="2" w:space="0" w:color="000000"/>
-            </w:tcBorders>
-            <w:shd w:fill="auto" w:val="clear"/>
-            <w:tcMar>
-              <w:left w:w="54" w:type="dxa"/>
+              <w:right w:val="single" w:sz="2" w:space="0" w:color="000001"/>
+              <w:insideV w:val="single" w:sz="2" w:space="0" w:color="000001"/>
+            </w:tcBorders>
+            <w:shd w:fill="FFFFFF" w:val="clear"/>
+            <w:tcMar>
+              <w:left w:w="51" w:type="dxa"/>
             </w:tcMar>
           </w:tcPr>
           <w:p>
@@ -1212,24 +1118,24 @@
         </w:trPr>
         <w:tc>
           <w:tcPr>
-            <w:tcW w:w="720" w:type="dxa"/>
+            <w:tcW w:w="719" w:type="dxa"/>
             <w:tcBorders>
               <w:top w:val="nil"/>
-              <w:left w:val="single" w:sz="2" w:space="0" w:color="000000"/>
+              <w:left w:val="single" w:sz="2" w:space="0" w:color="000001"/>
               <w:bottom w:val="nil"/>
               <w:insideH w:val="nil"/>
               <w:right w:val="nil"/>
               <w:insideV w:val="nil"/>
             </w:tcBorders>
-            <w:shd w:fill="auto" w:val="clear"/>
-            <w:tcMar>
-              <w:left w:w="54" w:type="dxa"/>
-            </w:tcMar>
-          </w:tcPr>
-          <w:p>
-            <w:pPr>
-              <w:pStyle w:val="TableContents"/>
-              <w:shd w:fill="auto" w:val="clear"/>
+            <w:shd w:fill="FFFFFF" w:val="clear"/>
+            <w:tcMar>
+              <w:left w:w="51" w:type="dxa"/>
+            </w:tcMar>
+          </w:tcPr>
+          <w:p>
+            <w:pPr>
+              <w:pStyle w:val="TableContents"/>
+              <w:shd w:fill="FFFFFF" w:val="clear"/>
               <w:jc w:val="center"/>
               <w:rPr/>
             </w:pPr>
@@ -1244,23 +1150,23 @@
             <w:tcW w:w="9255" w:type="dxa"/>
             <w:tcBorders>
               <w:top w:val="nil"/>
-              <w:left w:val="single" w:sz="2" w:space="0" w:color="000000"/>
+              <w:left w:val="single" w:sz="2" w:space="0" w:color="000001"/>
               <w:bottom w:val="nil"/>
               <w:insideH w:val="nil"/>
-              <w:right w:val="single" w:sz="2" w:space="0" w:color="000000"/>
-              <w:insideV w:val="single" w:sz="2" w:space="0" w:color="000000"/>
-            </w:tcBorders>
-            <w:shd w:fill="auto" w:val="clear"/>
-            <w:tcMar>
-              <w:left w:w="54" w:type="dxa"/>
-            </w:tcMar>
-          </w:tcPr>
-          <w:p>
-            <w:pPr>
-              <w:pStyle w:val="TableContents"/>
-              <w:widowControl w:val="false"/>
-              <w:suppressLineNumbers/>
-              <w:shd w:fill="auto" w:val="clear"/>
+              <w:right w:val="single" w:sz="2" w:space="0" w:color="000001"/>
+              <w:insideV w:val="single" w:sz="2" w:space="0" w:color="000001"/>
+            </w:tcBorders>
+            <w:shd w:fill="FFFFFF" w:val="clear"/>
+            <w:tcMar>
+              <w:left w:w="51" w:type="dxa"/>
+            </w:tcMar>
+          </w:tcPr>
+          <w:p>
+            <w:pPr>
+              <w:pStyle w:val="TableContents"/>
+              <w:widowControl w:val="false"/>
+              <w:suppressLineNumbers/>
+              <w:shd w:fill="FFFFFF" w:val="clear"/>
               <w:suppressAutoHyphens w:val="true"/>
               <w:bidi w:val="0"/>
               <w:ind w:left="170" w:right="0" w:hanging="0"/>
@@ -1269,23 +1175,15 @@
             </w:pPr>
             <w:r>
               <w:rPr/>
-              <w:t xml:space="preserve">Given </w:t>
-            </w:r>
-            <w:r>
-              <w:rPr/>
-              <w:t xml:space="preserve">that </w:t>
-            </w:r>
-            <w:r>
-              <w:rPr/>
-              <w:t>an applicant has submitted an application</w:t>
-            </w:r>
-          </w:p>
-          <w:p>
-            <w:pPr>
-              <w:pStyle w:val="TableContents"/>
-              <w:widowControl w:val="false"/>
-              <w:suppressLineNumbers/>
-              <w:shd w:fill="auto" w:val="clear"/>
+              <w:t>Given that an applicant has submitted an application</w:t>
+            </w:r>
+          </w:p>
+          <w:p>
+            <w:pPr>
+              <w:pStyle w:val="TableContents"/>
+              <w:widowControl w:val="false"/>
+              <w:suppressLineNumbers/>
+              <w:shd w:fill="FFFFFF" w:val="clear"/>
               <w:suppressAutoHyphens w:val="true"/>
               <w:bidi w:val="0"/>
               <w:ind w:left="170" w:right="0" w:hanging="0"/>
@@ -1302,7 +1200,7 @@
               <w:pStyle w:val="TableContents"/>
               <w:widowControl w:val="false"/>
               <w:suppressLineNumbers/>
-              <w:shd w:fill="auto" w:val="clear"/>
+              <w:shd w:fill="FFFFFF" w:val="clear"/>
               <w:suppressAutoHyphens w:val="true"/>
               <w:bidi w:val="0"/>
               <w:ind w:left="170" w:right="0" w:hanging="0"/>
@@ -1322,24 +1220,24 @@
         </w:trPr>
         <w:tc>
           <w:tcPr>
-            <w:tcW w:w="720" w:type="dxa"/>
+            <w:tcW w:w="719" w:type="dxa"/>
             <w:tcBorders>
               <w:top w:val="nil"/>
-              <w:left w:val="single" w:sz="2" w:space="0" w:color="000000"/>
+              <w:left w:val="single" w:sz="2" w:space="0" w:color="000001"/>
               <w:bottom w:val="nil"/>
               <w:insideH w:val="nil"/>
               <w:right w:val="nil"/>
               <w:insideV w:val="nil"/>
             </w:tcBorders>
-            <w:shd w:fill="auto" w:val="clear"/>
-            <w:tcMar>
-              <w:left w:w="54" w:type="dxa"/>
-            </w:tcMar>
-          </w:tcPr>
-          <w:p>
-            <w:pPr>
-              <w:pStyle w:val="TableContents"/>
-              <w:shd w:fill="auto" w:val="clear"/>
+            <w:shd w:fill="FFFFFF" w:val="clear"/>
+            <w:tcMar>
+              <w:left w:w="51" w:type="dxa"/>
+            </w:tcMar>
+          </w:tcPr>
+          <w:p>
+            <w:pPr>
+              <w:pStyle w:val="TableContents"/>
+              <w:shd w:fill="FFFFFF" w:val="clear"/>
               <w:jc w:val="center"/>
               <w:rPr/>
             </w:pPr>
@@ -1354,23 +1252,23 @@
             <w:tcW w:w="9255" w:type="dxa"/>
             <w:tcBorders>
               <w:top w:val="nil"/>
-              <w:left w:val="single" w:sz="2" w:space="0" w:color="000000"/>
+              <w:left w:val="single" w:sz="2" w:space="0" w:color="000001"/>
               <w:bottom w:val="nil"/>
               <w:insideH w:val="nil"/>
-              <w:right w:val="single" w:sz="2" w:space="0" w:color="000000"/>
-              <w:insideV w:val="single" w:sz="2" w:space="0" w:color="000000"/>
-            </w:tcBorders>
-            <w:shd w:fill="auto" w:val="clear"/>
-            <w:tcMar>
-              <w:left w:w="54" w:type="dxa"/>
-            </w:tcMar>
-          </w:tcPr>
-          <w:p>
-            <w:pPr>
-              <w:pStyle w:val="TableContents"/>
-              <w:widowControl w:val="false"/>
-              <w:suppressLineNumbers/>
-              <w:shd w:fill="auto" w:val="clear"/>
+              <w:right w:val="single" w:sz="2" w:space="0" w:color="000001"/>
+              <w:insideV w:val="single" w:sz="2" w:space="0" w:color="000001"/>
+            </w:tcBorders>
+            <w:shd w:fill="FFFFFF" w:val="clear"/>
+            <w:tcMar>
+              <w:left w:w="51" w:type="dxa"/>
+            </w:tcMar>
+          </w:tcPr>
+          <w:p>
+            <w:pPr>
+              <w:pStyle w:val="TableContents"/>
+              <w:widowControl w:val="false"/>
+              <w:suppressLineNumbers/>
+              <w:shd w:fill="FFFFFF" w:val="clear"/>
               <w:suppressAutoHyphens w:val="true"/>
               <w:bidi w:val="0"/>
               <w:ind w:left="170" w:right="0" w:hanging="0"/>
@@ -1379,27 +1277,15 @@
             </w:pPr>
             <w:r>
               <w:rPr/>
-              <w:t xml:space="preserve">Given </w:t>
-            </w:r>
-            <w:r>
-              <w:rPr/>
-              <w:t>that</w:t>
-            </w:r>
-            <w:r>
-              <w:rPr/>
-              <w:t xml:space="preserve"> an applicant </w:t>
-            </w:r>
-            <w:r>
-              <w:rPr/>
-              <w:t>needs to be checked</w:t>
-            </w:r>
-          </w:p>
-          <w:p>
-            <w:pPr>
-              <w:pStyle w:val="TableContents"/>
-              <w:widowControl w:val="false"/>
-              <w:suppressLineNumbers/>
-              <w:shd w:fill="auto" w:val="clear"/>
+              <w:t>Given that an applicant needs to be checked</w:t>
+            </w:r>
+          </w:p>
+          <w:p>
+            <w:pPr>
+              <w:pStyle w:val="TableContents"/>
+              <w:widowControl w:val="false"/>
+              <w:suppressLineNumbers/>
+              <w:shd w:fill="FFFFFF" w:val="clear"/>
               <w:suppressAutoHyphens w:val="true"/>
               <w:bidi w:val="0"/>
               <w:ind w:left="170" w:right="0" w:hanging="0"/>
@@ -1420,7 +1306,7 @@
               <w:pStyle w:val="TableContents"/>
               <w:widowControl w:val="false"/>
               <w:suppressLineNumbers/>
-              <w:shd w:fill="auto" w:val="clear"/>
+              <w:shd w:fill="FFFFFF" w:val="clear"/>
               <w:suppressAutoHyphens w:val="true"/>
               <w:bidi w:val="0"/>
               <w:ind w:left="170" w:right="0" w:hanging="0"/>
@@ -1437,7 +1323,7 @@
               <w:pStyle w:val="TableContents"/>
               <w:widowControl w:val="false"/>
               <w:suppressLineNumbers/>
-              <w:shd w:fill="auto" w:val="clear"/>
+              <w:shd w:fill="FFFFFF" w:val="clear"/>
               <w:suppressAutoHyphens w:val="true"/>
               <w:bidi w:val="0"/>
               <w:ind w:left="170" w:right="0" w:hanging="0"/>
@@ -1446,23 +1332,15 @@
             </w:pPr>
             <w:r>
               <w:rPr/>
-              <w:t xml:space="preserve">Then the user can view the applicant </w:t>
-            </w:r>
-            <w:r>
-              <w:rPr/>
-              <w:t>with</w:t>
-            </w:r>
-            <w:r>
-              <w:rPr/>
-              <w:t xml:space="preserve"> his infos</w:t>
-            </w:r>
-          </w:p>
-          <w:p>
-            <w:pPr>
-              <w:pStyle w:val="TableContents"/>
-              <w:widowControl w:val="false"/>
-              <w:suppressLineNumbers/>
-              <w:shd w:fill="auto" w:val="clear"/>
+              <w:t>Then the user can view the applicant with his infos</w:t>
+            </w:r>
+          </w:p>
+          <w:p>
+            <w:pPr>
+              <w:pStyle w:val="TableContents"/>
+              <w:widowControl w:val="false"/>
+              <w:suppressLineNumbers/>
+              <w:shd w:fill="FFFFFF" w:val="clear"/>
               <w:suppressAutoHyphens w:val="true"/>
               <w:bidi w:val="0"/>
               <w:ind w:left="170" w:right="0" w:hanging="0"/>
@@ -1486,24 +1364,24 @@
         </w:trPr>
         <w:tc>
           <w:tcPr>
-            <w:tcW w:w="720" w:type="dxa"/>
+            <w:tcW w:w="719" w:type="dxa"/>
             <w:tcBorders>
               <w:top w:val="nil"/>
-              <w:left w:val="single" w:sz="2" w:space="0" w:color="000000"/>
+              <w:left w:val="single" w:sz="2" w:space="0" w:color="000001"/>
               <w:bottom w:val="nil"/>
               <w:insideH w:val="nil"/>
               <w:right w:val="nil"/>
               <w:insideV w:val="nil"/>
             </w:tcBorders>
-            <w:shd w:fill="auto" w:val="clear"/>
-            <w:tcMar>
-              <w:left w:w="54" w:type="dxa"/>
-            </w:tcMar>
-          </w:tcPr>
-          <w:p>
-            <w:pPr>
-              <w:pStyle w:val="TableContents"/>
-              <w:shd w:fill="auto" w:val="clear"/>
+            <w:shd w:fill="FFFFFF" w:val="clear"/>
+            <w:tcMar>
+              <w:left w:w="51" w:type="dxa"/>
+            </w:tcMar>
+          </w:tcPr>
+          <w:p>
+            <w:pPr>
+              <w:pStyle w:val="TableContents"/>
+              <w:shd w:fill="FFFFFF" w:val="clear"/>
               <w:jc w:val="center"/>
               <w:rPr/>
             </w:pPr>
@@ -1518,21 +1396,21 @@
             <w:tcW w:w="9255" w:type="dxa"/>
             <w:tcBorders>
               <w:top w:val="nil"/>
-              <w:left w:val="single" w:sz="2" w:space="0" w:color="000000"/>
+              <w:left w:val="single" w:sz="2" w:space="0" w:color="000001"/>
               <w:bottom w:val="nil"/>
               <w:insideH w:val="nil"/>
-              <w:right w:val="single" w:sz="2" w:space="0" w:color="000000"/>
-              <w:insideV w:val="single" w:sz="2" w:space="0" w:color="000000"/>
-            </w:tcBorders>
-            <w:shd w:fill="auto" w:val="clear"/>
-            <w:tcMar>
-              <w:left w:w="54" w:type="dxa"/>
-            </w:tcMar>
-          </w:tcPr>
-          <w:p>
-            <w:pPr>
-              <w:pStyle w:val="TableContents"/>
-              <w:shd w:fill="auto" w:val="clear"/>
+              <w:right w:val="single" w:sz="2" w:space="0" w:color="000001"/>
+              <w:insideV w:val="single" w:sz="2" w:space="0" w:color="000001"/>
+            </w:tcBorders>
+            <w:shd w:fill="FFFFFF" w:val="clear"/>
+            <w:tcMar>
+              <w:left w:w="51" w:type="dxa"/>
+            </w:tcMar>
+          </w:tcPr>
+          <w:p>
+            <w:pPr>
+              <w:pStyle w:val="TableContents"/>
+              <w:shd w:fill="FFFFFF" w:val="clear"/>
               <w:jc w:val="left"/>
               <w:rPr/>
             </w:pPr>
@@ -1548,7 +1426,7 @@
           <w:p>
             <w:pPr>
               <w:pStyle w:val="TableContents"/>
-              <w:shd w:fill="auto" w:val="clear"/>
+              <w:shd w:fill="FFFFFF" w:val="clear"/>
               <w:jc w:val="left"/>
               <w:rPr/>
             </w:pPr>
@@ -1564,7 +1442,7 @@
           <w:p>
             <w:pPr>
               <w:pStyle w:val="TableContents"/>
-              <w:shd w:fill="auto" w:val="clear"/>
+              <w:shd w:fill="FFFFFF" w:val="clear"/>
               <w:jc w:val="left"/>
               <w:rPr/>
             </w:pPr>
@@ -1580,7 +1458,7 @@
           <w:p>
             <w:pPr>
               <w:pStyle w:val="TableContents"/>
-              <w:shd w:fill="auto" w:val="clear"/>
+              <w:shd w:fill="FFFFFF" w:val="clear"/>
               <w:jc w:val="left"/>
               <w:rPr/>
             </w:pPr>
@@ -1596,7 +1474,7 @@
           <w:p>
             <w:pPr>
               <w:pStyle w:val="TableContents"/>
-              <w:shd w:fill="auto" w:val="clear"/>
+              <w:shd w:fill="FFFFFF" w:val="clear"/>
               <w:jc w:val="left"/>
               <w:rPr/>
             </w:pPr>
@@ -1612,7 +1490,7 @@
           <w:p>
             <w:pPr>
               <w:pStyle w:val="TableContents"/>
-              <w:shd w:fill="auto" w:val="clear"/>
+              <w:shd w:fill="FFFFFF" w:val="clear"/>
               <w:jc w:val="left"/>
               <w:rPr/>
             </w:pPr>
@@ -1633,24 +1511,24 @@
         </w:trPr>
         <w:tc>
           <w:tcPr>
-            <w:tcW w:w="720" w:type="dxa"/>
+            <w:tcW w:w="719" w:type="dxa"/>
             <w:tcBorders>
               <w:top w:val="nil"/>
-              <w:left w:val="single" w:sz="2" w:space="0" w:color="000000"/>
-              <w:bottom w:val="single" w:sz="2" w:space="0" w:color="000000"/>
-              <w:insideH w:val="single" w:sz="2" w:space="0" w:color="000000"/>
+              <w:left w:val="single" w:sz="2" w:space="0" w:color="000001"/>
+              <w:bottom w:val="single" w:sz="2" w:space="0" w:color="000001"/>
+              <w:insideH w:val="single" w:sz="2" w:space="0" w:color="000001"/>
               <w:right w:val="nil"/>
               <w:insideV w:val="nil"/>
             </w:tcBorders>
-            <w:shd w:fill="auto" w:val="clear"/>
-            <w:tcMar>
-              <w:left w:w="54" w:type="dxa"/>
-            </w:tcMar>
-          </w:tcPr>
-          <w:p>
-            <w:pPr>
-              <w:pStyle w:val="TableContents"/>
-              <w:shd w:fill="auto" w:val="clear"/>
+            <w:shd w:fill="FFFFFF" w:val="clear"/>
+            <w:tcMar>
+              <w:left w:w="51" w:type="dxa"/>
+            </w:tcMar>
+          </w:tcPr>
+          <w:p>
+            <w:pPr>
+              <w:pStyle w:val="TableContents"/>
+              <w:shd w:fill="FFFFFF" w:val="clear"/>
               <w:jc w:val="center"/>
               <w:rPr/>
             </w:pPr>
@@ -1665,23 +1543,23 @@
             <w:tcW w:w="9255" w:type="dxa"/>
             <w:tcBorders>
               <w:top w:val="nil"/>
-              <w:left w:val="single" w:sz="2" w:space="0" w:color="000000"/>
-              <w:bottom w:val="single" w:sz="2" w:space="0" w:color="000000"/>
-              <w:insideH w:val="single" w:sz="2" w:space="0" w:color="000000"/>
-              <w:right w:val="single" w:sz="2" w:space="0" w:color="000000"/>
-              <w:insideV w:val="single" w:sz="2" w:space="0" w:color="000000"/>
-            </w:tcBorders>
-            <w:shd w:fill="auto" w:val="clear"/>
-            <w:tcMar>
-              <w:left w:w="54" w:type="dxa"/>
-            </w:tcMar>
-          </w:tcPr>
-          <w:p>
-            <w:pPr>
-              <w:pStyle w:val="TableContents"/>
-              <w:widowControl w:val="false"/>
-              <w:suppressLineNumbers/>
-              <w:shd w:fill="auto" w:val="clear"/>
+              <w:left w:val="single" w:sz="2" w:space="0" w:color="000001"/>
+              <w:bottom w:val="single" w:sz="2" w:space="0" w:color="000001"/>
+              <w:insideH w:val="single" w:sz="2" w:space="0" w:color="000001"/>
+              <w:right w:val="single" w:sz="2" w:space="0" w:color="000001"/>
+              <w:insideV w:val="single" w:sz="2" w:space="0" w:color="000001"/>
+            </w:tcBorders>
+            <w:shd w:fill="FFFFFF" w:val="clear"/>
+            <w:tcMar>
+              <w:left w:w="51" w:type="dxa"/>
+            </w:tcMar>
+          </w:tcPr>
+          <w:p>
+            <w:pPr>
+              <w:pStyle w:val="TableContents"/>
+              <w:widowControl w:val="false"/>
+              <w:suppressLineNumbers/>
+              <w:shd w:fill="FFFFFF" w:val="clear"/>
               <w:suppressAutoHyphens w:val="true"/>
               <w:bidi w:val="0"/>
               <w:ind w:left="227" w:right="0" w:hanging="0"/>
@@ -1698,7 +1576,7 @@
               <w:pStyle w:val="TableContents"/>
               <w:widowControl w:val="false"/>
               <w:suppressLineNumbers/>
-              <w:shd w:fill="auto" w:val="clear"/>
+              <w:shd w:fill="FFFFFF" w:val="clear"/>
               <w:suppressAutoHyphens w:val="true"/>
               <w:bidi w:val="0"/>
               <w:ind w:left="227" w:right="0" w:hanging="0"/>
@@ -1715,7 +1593,7 @@
               <w:pStyle w:val="TableContents"/>
               <w:widowControl w:val="false"/>
               <w:suppressLineNumbers/>
-              <w:shd w:fill="auto" w:val="clear"/>
+              <w:shd w:fill="FFFFFF" w:val="clear"/>
               <w:suppressAutoHyphens w:val="true"/>
               <w:bidi w:val="0"/>
               <w:ind w:left="227" w:right="0" w:hanging="0"/>
@@ -1732,7 +1610,7 @@
               <w:pStyle w:val="TableContents"/>
               <w:widowControl w:val="false"/>
               <w:suppressLineNumbers/>
-              <w:shd w:fill="auto" w:val="clear"/>
+              <w:shd w:fill="FFFFFF" w:val="clear"/>
               <w:suppressAutoHyphens w:val="true"/>
               <w:bidi w:val="0"/>
               <w:ind w:left="227" w:right="0" w:hanging="0"/>
@@ -1753,7 +1631,7 @@
               <w:pStyle w:val="TableContents"/>
               <w:widowControl w:val="false"/>
               <w:suppressLineNumbers/>
-              <w:shd w:fill="auto" w:val="clear"/>
+              <w:shd w:fill="FFFFFF" w:val="clear"/>
               <w:suppressAutoHyphens w:val="true"/>
               <w:bidi w:val="0"/>
               <w:ind w:left="227" w:right="0" w:hanging="0"/>
@@ -1783,27 +1661,26 @@
     </w:p>
     <w:tbl>
       <w:tblPr>
-        <w:tblW w:w="9972" w:type="dxa"/>
         <w:jc w:val="left"/>
-        <w:tblInd w:w="55" w:type="dxa"/>
+        <w:tblInd w:w="53" w:type="dxa"/>
         <w:tblBorders>
-          <w:top w:val="single" w:sz="2" w:space="0" w:color="000000"/>
-          <w:left w:val="single" w:sz="2" w:space="0" w:color="000000"/>
-          <w:bottom w:val="single" w:sz="2" w:space="0" w:color="000000"/>
-          <w:insideH w:val="single" w:sz="2" w:space="0" w:color="000000"/>
+          <w:top w:val="single" w:sz="2" w:space="0" w:color="000001"/>
+          <w:left w:val="single" w:sz="2" w:space="0" w:color="000001"/>
+          <w:bottom w:val="single" w:sz="2" w:space="0" w:color="000001"/>
+          <w:insideH w:val="single" w:sz="2" w:space="0" w:color="000001"/>
           <w:right w:val="nil"/>
           <w:insideV w:val="nil"/>
         </w:tblBorders>
         <w:tblCellMar>
           <w:top w:w="55" w:type="dxa"/>
-          <w:left w:w="54" w:type="dxa"/>
+          <w:left w:w="51" w:type="dxa"/>
           <w:bottom w:w="55" w:type="dxa"/>
           <w:right w:w="55" w:type="dxa"/>
         </w:tblCellMar>
       </w:tblPr>
       <w:tblGrid>
         <w:gridCol w:w="4986"/>
-        <w:gridCol w:w="4986"/>
+        <w:gridCol w:w="4985"/>
       </w:tblGrid>
       <w:tr>
         <w:trPr>
@@ -1813,16 +1690,16 @@
           <w:tcPr>
             <w:tcW w:w="4986" w:type="dxa"/>
             <w:tcBorders>
-              <w:top w:val="single" w:sz="2" w:space="0" w:color="000000"/>
-              <w:left w:val="single" w:sz="2" w:space="0" w:color="000000"/>
-              <w:bottom w:val="single" w:sz="2" w:space="0" w:color="000000"/>
-              <w:insideH w:val="single" w:sz="2" w:space="0" w:color="000000"/>
+              <w:top w:val="single" w:sz="2" w:space="0" w:color="000001"/>
+              <w:left w:val="single" w:sz="2" w:space="0" w:color="000001"/>
+              <w:bottom w:val="single" w:sz="2" w:space="0" w:color="000001"/>
+              <w:insideH w:val="single" w:sz="2" w:space="0" w:color="000001"/>
               <w:right w:val="nil"/>
               <w:insideV w:val="nil"/>
             </w:tcBorders>
-            <w:shd w:fill="auto" w:val="clear"/>
-            <w:tcMar>
-              <w:left w:w="54" w:type="dxa"/>
+            <w:shd w:fill="FFFFFF" w:val="clear"/>
+            <w:tcMar>
+              <w:left w:w="51" w:type="dxa"/>
             </w:tcMar>
           </w:tcPr>
           <w:p>
@@ -1846,18 +1723,18 @@
         </w:tc>
         <w:tc>
           <w:tcPr>
-            <w:tcW w:w="4986" w:type="dxa"/>
-            <w:tcBorders>
-              <w:top w:val="single" w:sz="2" w:space="0" w:color="000000"/>
-              <w:left w:val="single" w:sz="2" w:space="0" w:color="000000"/>
-              <w:bottom w:val="single" w:sz="2" w:space="0" w:color="000000"/>
-              <w:insideH w:val="single" w:sz="2" w:space="0" w:color="000000"/>
-              <w:right w:val="single" w:sz="2" w:space="0" w:color="000000"/>
-              <w:insideV w:val="single" w:sz="2" w:space="0" w:color="000000"/>
-            </w:tcBorders>
-            <w:shd w:fill="auto" w:val="clear"/>
-            <w:tcMar>
-              <w:left w:w="54" w:type="dxa"/>
+            <w:tcW w:w="4985" w:type="dxa"/>
+            <w:tcBorders>
+              <w:top w:val="single" w:sz="2" w:space="0" w:color="000001"/>
+              <w:left w:val="single" w:sz="2" w:space="0" w:color="000001"/>
+              <w:bottom w:val="single" w:sz="2" w:space="0" w:color="000001"/>
+              <w:insideH w:val="single" w:sz="2" w:space="0" w:color="000001"/>
+              <w:right w:val="single" w:sz="2" w:space="0" w:color="000001"/>
+              <w:insideV w:val="single" w:sz="2" w:space="0" w:color="000001"/>
+            </w:tcBorders>
+            <w:shd w:fill="FFFFFF" w:val="clear"/>
+            <w:tcMar>
+              <w:left w:w="51" w:type="dxa"/>
             </w:tcMar>
           </w:tcPr>
           <w:p>
@@ -1889,15 +1766,15 @@
             <w:tcW w:w="4986" w:type="dxa"/>
             <w:tcBorders>
               <w:top w:val="nil"/>
-              <w:left w:val="single" w:sz="2" w:space="0" w:color="000000"/>
-              <w:bottom w:val="single" w:sz="2" w:space="0" w:color="000000"/>
-              <w:insideH w:val="single" w:sz="2" w:space="0" w:color="000000"/>
+              <w:left w:val="single" w:sz="2" w:space="0" w:color="000001"/>
+              <w:bottom w:val="single" w:sz="2" w:space="0" w:color="000001"/>
+              <w:insideH w:val="single" w:sz="2" w:space="0" w:color="000001"/>
               <w:right w:val="nil"/>
               <w:insideV w:val="nil"/>
             </w:tcBorders>
-            <w:shd w:fill="auto" w:val="clear"/>
-            <w:tcMar>
-              <w:left w:w="54" w:type="dxa"/>
+            <w:shd w:fill="FFFFFF" w:val="clear"/>
+            <w:tcMar>
+              <w:left w:w="51" w:type="dxa"/>
             </w:tcMar>
           </w:tcPr>
           <w:p>
@@ -1914,18 +1791,18 @@
         </w:tc>
         <w:tc>
           <w:tcPr>
-            <w:tcW w:w="4986" w:type="dxa"/>
+            <w:tcW w:w="4985" w:type="dxa"/>
             <w:tcBorders>
               <w:top w:val="nil"/>
-              <w:left w:val="single" w:sz="2" w:space="0" w:color="000000"/>
-              <w:bottom w:val="single" w:sz="2" w:space="0" w:color="000000"/>
-              <w:insideH w:val="single" w:sz="2" w:space="0" w:color="000000"/>
-              <w:right w:val="single" w:sz="2" w:space="0" w:color="000000"/>
-              <w:insideV w:val="single" w:sz="2" w:space="0" w:color="000000"/>
-            </w:tcBorders>
-            <w:shd w:fill="auto" w:val="clear"/>
-            <w:tcMar>
-              <w:left w:w="54" w:type="dxa"/>
+              <w:left w:val="single" w:sz="2" w:space="0" w:color="000001"/>
+              <w:bottom w:val="single" w:sz="2" w:space="0" w:color="000001"/>
+              <w:insideH w:val="single" w:sz="2" w:space="0" w:color="000001"/>
+              <w:right w:val="single" w:sz="2" w:space="0" w:color="000001"/>
+              <w:insideV w:val="single" w:sz="2" w:space="0" w:color="000001"/>
+            </w:tcBorders>
+            <w:shd w:fill="FFFFFF" w:val="clear"/>
+            <w:tcMar>
+              <w:left w:w="51" w:type="dxa"/>
             </w:tcMar>
           </w:tcPr>
           <w:p>
@@ -2021,7 +1898,6 @@
     </w:r>
     <w:r>
       <w:rPr>
-        <w:rStyle w:val="Pagenumber"/>
         <w:rFonts w:cs="Calibri"/>
         <w:sz w:val="16"/>
         <w:szCs w:val="16"/>
@@ -2035,7 +1911,7 @@
       <w:fldChar w:fldCharType="separate"/>
     </w:r>
     <w:r>
-      <w:t>1</w:t>
+      <w:t>3</w:t>
     </w:r>
     <w:r>
       <w:fldChar w:fldCharType="end"/>

</xml_diff>